<commit_message>
not finished - a preview
</commit_message>
<xml_diff>
--- a/src/player/design/GameObjectClassesDesign.docx
+++ b/src/player/design/GameObjectClassesDesign.docx
@@ -40,10 +40,22 @@
         </w:rPr>
         <w:t xml:space="preserve"> Design</w:t>
       </w:r>
-    </w:p>
-    <w:p>
-      <w:r>
-        <w:t>Main Classes</w:t>
+      <w:r>
+        <w:rPr>
+          <w:b/>
+          <w:sz w:val="28"/>
+          <w:szCs w:val="28"/>
+          <w:u w:val="single"/>
+        </w:rPr>
+        <w:t xml:space="preserve"> - Overview</w:t>
+      </w:r>
+    </w:p>
+    <w:p>
+      <w:r>
+        <w:t>Abstract Base</w:t>
+      </w:r>
+      <w:r>
+        <w:t xml:space="preserve"> Classes</w:t>
       </w:r>
     </w:p>
     <w:p>
@@ -59,6 +71,65 @@
         <w:t>GameObject</w:t>
       </w:r>
       <w:proofErr w:type="spellEnd"/>
+      <w:r>
+        <w:t>(</w:t>
+      </w:r>
+      <w:proofErr w:type="spellStart"/>
+      <w:r>
+        <w:t>int</w:t>
+      </w:r>
+      <w:proofErr w:type="spellEnd"/>
+      <w:r>
+        <w:t xml:space="preserve"> </w:t>
+      </w:r>
+      <w:proofErr w:type="spellStart"/>
+      <w:r>
+        <w:t>objID</w:t>
+      </w:r>
+      <w:proofErr w:type="spellEnd"/>
+      <w:r>
+        <w:t xml:space="preserve">, </w:t>
+      </w:r>
+      <w:proofErr w:type="spellStart"/>
+      <w:r>
+        <w:t>int</w:t>
+      </w:r>
+      <w:proofErr w:type="spellEnd"/>
+      <w:r>
+        <w:t xml:space="preserve"> degree, </w:t>
+      </w:r>
+      <w:proofErr w:type="spellStart"/>
+      <w:r>
+        <w:t>int</w:t>
+      </w:r>
+      <w:proofErr w:type="spellEnd"/>
+      <w:r>
+        <w:t xml:space="preserve"> </w:t>
+      </w:r>
+      <w:proofErr w:type="spellStart"/>
+      <w:r>
+        <w:t>posX</w:t>
+      </w:r>
+      <w:proofErr w:type="spellEnd"/>
+      <w:r>
+        <w:t xml:space="preserve">, </w:t>
+      </w:r>
+      <w:proofErr w:type="spellStart"/>
+      <w:r>
+        <w:t>int</w:t>
+      </w:r>
+      <w:proofErr w:type="spellEnd"/>
+      <w:r>
+        <w:t xml:space="preserve"> </w:t>
+      </w:r>
+      <w:proofErr w:type="spellStart"/>
+      <w:r>
+        <w:t>posY</w:t>
+      </w:r>
+      <w:proofErr w:type="spellEnd"/>
+      <w:r>
+        <w:t>)</w:t>
+      </w:r>
     </w:p>
     <w:p>
       <w:pPr>
@@ -73,6 +144,89 @@
         <w:t>GameObjectMoveable</w:t>
       </w:r>
       <w:proofErr w:type="spellEnd"/>
+      <w:r>
+        <w:t>(</w:t>
+      </w:r>
+      <w:proofErr w:type="spellStart"/>
+      <w:r>
+        <w:t>int</w:t>
+      </w:r>
+      <w:proofErr w:type="spellEnd"/>
+      <w:r>
+        <w:t xml:space="preserve"> </w:t>
+      </w:r>
+      <w:proofErr w:type="spellStart"/>
+      <w:r>
+        <w:t>objID</w:t>
+      </w:r>
+      <w:proofErr w:type="spellEnd"/>
+      <w:r>
+        <w:t xml:space="preserve">, </w:t>
+      </w:r>
+      <w:proofErr w:type="spellStart"/>
+      <w:r>
+        <w:t>int</w:t>
+      </w:r>
+      <w:proofErr w:type="spellEnd"/>
+      <w:r>
+        <w:t xml:space="preserve"> degree, </w:t>
+      </w:r>
+      <w:proofErr w:type="spellStart"/>
+      <w:r>
+        <w:t>int</w:t>
+      </w:r>
+      <w:proofErr w:type="spellEnd"/>
+      <w:r>
+        <w:t xml:space="preserve"> </w:t>
+      </w:r>
+      <w:proofErr w:type="spellStart"/>
+      <w:r>
+        <w:t>posX</w:t>
+      </w:r>
+      <w:proofErr w:type="spellEnd"/>
+      <w:r>
+        <w:t xml:space="preserve">, </w:t>
+      </w:r>
+      <w:proofErr w:type="spellStart"/>
+      <w:r>
+        <w:t>int</w:t>
+      </w:r>
+      <w:proofErr w:type="spellEnd"/>
+      <w:r>
+        <w:t xml:space="preserve"> </w:t>
+      </w:r>
+      <w:proofErr w:type="spellStart"/>
+      <w:r>
+        <w:t>posY</w:t>
+      </w:r>
+      <w:proofErr w:type="spellEnd"/>
+      <w:r>
+        <w:t xml:space="preserve">, </w:t>
+      </w:r>
+      <w:proofErr w:type="spellStart"/>
+      <w:r>
+        <w:t>int</w:t>
+      </w:r>
+      <w:proofErr w:type="spellEnd"/>
+      <w:r>
+        <w:t xml:space="preserve"> </w:t>
+      </w:r>
+      <w:proofErr w:type="spellStart"/>
+      <w:r>
+        <w:t>playerID</w:t>
+      </w:r>
+      <w:proofErr w:type="spellEnd"/>
+      <w:r>
+        <w:t xml:space="preserve">, </w:t>
+      </w:r>
+      <w:proofErr w:type="spellStart"/>
+      <w:r>
+        <w:t>int</w:t>
+      </w:r>
+      <w:proofErr w:type="spellEnd"/>
+      <w:r>
+        <w:t xml:space="preserve"> speed)</w:t>
+      </w:r>
     </w:p>
     <w:p>
       <w:pPr>
@@ -84,9 +238,70 @@
       </w:pPr>
       <w:proofErr w:type="spellStart"/>
       <w:r>
-        <w:t>GOM_Projectile</w:t>
-      </w:r>
-      <w:proofErr w:type="spellEnd"/>
+        <w:t>GameObjectStationary</w:t>
+      </w:r>
+      <w:proofErr w:type="spellEnd"/>
+      <w:r>
+        <w:t>(</w:t>
+      </w:r>
+      <w:proofErr w:type="spellStart"/>
+      <w:r>
+        <w:t>int</w:t>
+      </w:r>
+      <w:proofErr w:type="spellEnd"/>
+      <w:r>
+        <w:t xml:space="preserve"> </w:t>
+      </w:r>
+      <w:proofErr w:type="spellStart"/>
+      <w:r>
+        <w:t>objID</w:t>
+      </w:r>
+      <w:proofErr w:type="spellEnd"/>
+      <w:r>
+        <w:t xml:space="preserve">, </w:t>
+      </w:r>
+      <w:proofErr w:type="spellStart"/>
+      <w:r>
+        <w:t>int</w:t>
+      </w:r>
+      <w:proofErr w:type="spellEnd"/>
+      <w:r>
+        <w:t xml:space="preserve"> degree, </w:t>
+      </w:r>
+      <w:proofErr w:type="spellStart"/>
+      <w:r>
+        <w:t>int</w:t>
+      </w:r>
+      <w:proofErr w:type="spellEnd"/>
+      <w:r>
+        <w:t xml:space="preserve"> </w:t>
+      </w:r>
+      <w:proofErr w:type="spellStart"/>
+      <w:r>
+        <w:t>posX</w:t>
+      </w:r>
+      <w:proofErr w:type="spellEnd"/>
+      <w:r>
+        <w:t xml:space="preserve">, </w:t>
+      </w:r>
+      <w:proofErr w:type="spellStart"/>
+      <w:r>
+        <w:t>int</w:t>
+      </w:r>
+      <w:proofErr w:type="spellEnd"/>
+      <w:r>
+        <w:t xml:space="preserve"> posY</w:t>
+      </w:r>
+      <w:r>
+        <w:t>)</w:t>
+      </w:r>
+      <w:bookmarkStart w:id="0" w:name="_GoBack"/>
+      <w:bookmarkEnd w:id="0"/>
+    </w:p>
+    <w:p>
+      <w:r>
+        <w:t>Game Objects</w:t>
+      </w:r>
     </w:p>
     <w:p>
       <w:pPr>
@@ -98,7 +313,7 @@
       </w:pPr>
       <w:proofErr w:type="spellStart"/>
       <w:r>
-        <w:t>GOM_Ship</w:t>
+        <w:t>GOM_Projectile</w:t>
       </w:r>
       <w:proofErr w:type="spellEnd"/>
     </w:p>
@@ -112,7 +327,7 @@
       </w:pPr>
       <w:proofErr w:type="spellStart"/>
       <w:r>
-        <w:t>GameObjectStationary</w:t>
+        <w:t>GOM_Ship</w:t>
       </w:r>
       <w:proofErr w:type="spellEnd"/>
     </w:p>
@@ -145,6 +360,11 @@
       <w:proofErr w:type="spellEnd"/>
     </w:p>
     <w:p>
+      <w:r>
+        <w:t>Object Factory</w:t>
+      </w:r>
+    </w:p>
+    <w:p>
       <w:pPr>
         <w:pStyle w:val="ListParagraph"/>
         <w:numPr>
@@ -160,7 +380,10 @@
     </w:p>
     <w:p>
       <w:r>
-        <w:t>Support Classes</w:t>
+        <w:t>Other</w:t>
+      </w:r>
+      <w:r>
+        <w:t xml:space="preserve"> Classes</w:t>
       </w:r>
     </w:p>
     <w:p>
@@ -186,8 +409,6 @@
       <w:r>
         <w:t>Direction</w:t>
       </w:r>
-      <w:bookmarkStart w:id="0" w:name="_GoBack"/>
-      <w:bookmarkEnd w:id="0"/>
     </w:p>
     <w:p>
       <w:r>
@@ -197,19 +418,661 @@
     <w:p>
       <w:pPr>
         <w:rPr>
-          <w:u w:val="single"/>
-        </w:rPr>
-      </w:pPr>
-      <w:proofErr w:type="spellStart"/>
-      <w:r>
-        <w:rPr>
-          <w:u w:val="single"/>
+          <w:b/>
+          <w:sz w:val="28"/>
+          <w:szCs w:val="28"/>
+        </w:rPr>
+      </w:pPr>
+      <w:r>
+        <w:rPr>
+          <w:b/>
+          <w:sz w:val="28"/>
+          <w:szCs w:val="28"/>
         </w:rPr>
         <w:lastRenderedPageBreak/>
+        <w:t>Abstract Base Classes</w:t>
+      </w:r>
+    </w:p>
+    <w:p>
+      <w:pPr>
+        <w:rPr>
+          <w:u w:val="single"/>
+        </w:rPr>
+      </w:pPr>
+      <w:proofErr w:type="spellStart"/>
+      <w:proofErr w:type="gramStart"/>
+      <w:r>
+        <w:rPr>
+          <w:u w:val="single"/>
+        </w:rPr>
         <w:t>GameObject</w:t>
       </w:r>
       <w:proofErr w:type="spellEnd"/>
-    </w:p>
+      <w:r>
+        <w:rPr>
+          <w:u w:val="single"/>
+        </w:rPr>
+        <w:t>(</w:t>
+      </w:r>
+      <w:proofErr w:type="spellStart"/>
+      <w:proofErr w:type="gramEnd"/>
+      <w:r>
+        <w:rPr>
+          <w:u w:val="single"/>
+        </w:rPr>
+        <w:t>int</w:t>
+      </w:r>
+      <w:proofErr w:type="spellEnd"/>
+      <w:r>
+        <w:rPr>
+          <w:u w:val="single"/>
+        </w:rPr>
+        <w:t xml:space="preserve"> </w:t>
+      </w:r>
+      <w:proofErr w:type="spellStart"/>
+      <w:r>
+        <w:rPr>
+          <w:b/>
+          <w:u w:val="single"/>
+        </w:rPr>
+        <w:t>objID</w:t>
+      </w:r>
+      <w:proofErr w:type="spellEnd"/>
+      <w:r>
+        <w:rPr>
+          <w:u w:val="single"/>
+        </w:rPr>
+        <w:t xml:space="preserve">, </w:t>
+      </w:r>
+      <w:proofErr w:type="spellStart"/>
+      <w:r>
+        <w:rPr>
+          <w:u w:val="single"/>
+        </w:rPr>
+        <w:t>int</w:t>
+      </w:r>
+      <w:proofErr w:type="spellEnd"/>
+      <w:r>
+        <w:rPr>
+          <w:u w:val="single"/>
+        </w:rPr>
+        <w:t xml:space="preserve"> </w:t>
+      </w:r>
+      <w:r>
+        <w:rPr>
+          <w:b/>
+          <w:u w:val="single"/>
+        </w:rPr>
+        <w:t>degree</w:t>
+      </w:r>
+      <w:r>
+        <w:rPr>
+          <w:u w:val="single"/>
+        </w:rPr>
+        <w:t xml:space="preserve">, </w:t>
+      </w:r>
+      <w:proofErr w:type="spellStart"/>
+      <w:r>
+        <w:rPr>
+          <w:u w:val="single"/>
+        </w:rPr>
+        <w:t>int</w:t>
+      </w:r>
+      <w:proofErr w:type="spellEnd"/>
+      <w:r>
+        <w:rPr>
+          <w:u w:val="single"/>
+        </w:rPr>
+        <w:t xml:space="preserve"> </w:t>
+      </w:r>
+      <w:proofErr w:type="spellStart"/>
+      <w:r>
+        <w:rPr>
+          <w:b/>
+          <w:u w:val="single"/>
+        </w:rPr>
+        <w:t>posX</w:t>
+      </w:r>
+      <w:proofErr w:type="spellEnd"/>
+      <w:r>
+        <w:rPr>
+          <w:u w:val="single"/>
+        </w:rPr>
+        <w:t xml:space="preserve">, </w:t>
+      </w:r>
+      <w:proofErr w:type="spellStart"/>
+      <w:r>
+        <w:rPr>
+          <w:u w:val="single"/>
+        </w:rPr>
+        <w:t>int</w:t>
+      </w:r>
+      <w:proofErr w:type="spellEnd"/>
+      <w:r>
+        <w:rPr>
+          <w:u w:val="single"/>
+        </w:rPr>
+        <w:t xml:space="preserve"> </w:t>
+      </w:r>
+      <w:proofErr w:type="spellStart"/>
+      <w:r>
+        <w:rPr>
+          <w:b/>
+          <w:u w:val="single"/>
+        </w:rPr>
+        <w:t>posY</w:t>
+      </w:r>
+      <w:proofErr w:type="spellEnd"/>
+      <w:r>
+        <w:rPr>
+          <w:u w:val="single"/>
+        </w:rPr>
+        <w:t>)</w:t>
+      </w:r>
+    </w:p>
+    <w:p>
+      <w:pPr>
+        <w:pStyle w:val="ListParagraph"/>
+        <w:numPr>
+          <w:ilvl w:val="0"/>
+          <w:numId w:val="3"/>
+        </w:numPr>
+        <w:rPr>
+          <w:b/>
+        </w:rPr>
+      </w:pPr>
+      <w:proofErr w:type="spellStart"/>
+      <w:proofErr w:type="gramStart"/>
+      <w:r>
+        <w:rPr>
+          <w:b/>
+        </w:rPr>
+        <w:t>objID</w:t>
+      </w:r>
+      <w:proofErr w:type="spellEnd"/>
+      <w:proofErr w:type="gramEnd"/>
+      <w:r>
+        <w:rPr>
+          <w:b/>
+        </w:rPr>
+        <w:br/>
+      </w:r>
+      <w:r>
+        <w:t>An integer value that represents an game object’s unique ID.</w:t>
+      </w:r>
+    </w:p>
+    <w:p>
+      <w:pPr>
+        <w:pStyle w:val="ListParagraph"/>
+        <w:numPr>
+          <w:ilvl w:val="0"/>
+          <w:numId w:val="3"/>
+        </w:numPr>
+        <w:rPr>
+          <w:b/>
+        </w:rPr>
+      </w:pPr>
+      <w:proofErr w:type="gramStart"/>
+      <w:r>
+        <w:rPr>
+          <w:b/>
+        </w:rPr>
+        <w:t>degree</w:t>
+      </w:r>
+      <w:proofErr w:type="gramEnd"/>
+      <w:r>
+        <w:rPr>
+          <w:b/>
+        </w:rPr>
+        <w:br/>
+      </w:r>
+      <w:r>
+        <w:t>An integer value that’s used to initiate a Degree object that represents the game object’s orientation on the map. (</w:t>
+      </w:r>
+      <w:proofErr w:type="gramStart"/>
+      <w:r>
+        <w:t>i.e</w:t>
+      </w:r>
+      <w:proofErr w:type="gramEnd"/>
+      <w:r>
+        <w:t>. 0/360 degree is facing right, 90 degree is facing up…)</w:t>
+      </w:r>
+    </w:p>
+    <w:p>
+      <w:pPr>
+        <w:pStyle w:val="ListParagraph"/>
+        <w:numPr>
+          <w:ilvl w:val="0"/>
+          <w:numId w:val="3"/>
+        </w:numPr>
+        <w:rPr>
+          <w:b/>
+        </w:rPr>
+      </w:pPr>
+      <w:proofErr w:type="spellStart"/>
+      <w:proofErr w:type="gramStart"/>
+      <w:r>
+        <w:rPr>
+          <w:b/>
+        </w:rPr>
+        <w:t>posX</w:t>
+      </w:r>
+      <w:proofErr w:type="spellEnd"/>
+      <w:proofErr w:type="gramEnd"/>
+      <w:r>
+        <w:rPr>
+          <w:b/>
+        </w:rPr>
+        <w:br/>
+      </w:r>
+      <w:r>
+        <w:t>The initial x coordinate of the game object on the map.</w:t>
+      </w:r>
+    </w:p>
+    <w:p>
+      <w:pPr>
+        <w:pStyle w:val="ListParagraph"/>
+        <w:numPr>
+          <w:ilvl w:val="0"/>
+          <w:numId w:val="3"/>
+        </w:numPr>
+        <w:rPr>
+          <w:b/>
+        </w:rPr>
+      </w:pPr>
+      <w:proofErr w:type="spellStart"/>
+      <w:proofErr w:type="gramStart"/>
+      <w:r>
+        <w:rPr>
+          <w:b/>
+        </w:rPr>
+        <w:t>posY</w:t>
+      </w:r>
+      <w:proofErr w:type="spellEnd"/>
+      <w:proofErr w:type="gramEnd"/>
+      <w:r>
+        <w:rPr>
+          <w:b/>
+        </w:rPr>
+        <w:br/>
+      </w:r>
+      <w:r>
+        <w:t>The initial y coordinate of the game object on the map.</w:t>
+      </w:r>
+    </w:p>
+    <w:p>
+      <w:proofErr w:type="spellStart"/>
+      <w:proofErr w:type="gramStart"/>
+      <w:r>
+        <w:rPr>
+          <w:u w:val="single"/>
+        </w:rPr>
+        <w:t>GameObjectMoveable</w:t>
+      </w:r>
+      <w:proofErr w:type="spellEnd"/>
+      <w:r>
+        <w:rPr>
+          <w:u w:val="single"/>
+        </w:rPr>
+        <w:t>(</w:t>
+      </w:r>
+      <w:proofErr w:type="spellStart"/>
+      <w:proofErr w:type="gramEnd"/>
+      <w:r>
+        <w:rPr>
+          <w:u w:val="single"/>
+        </w:rPr>
+        <w:t>int</w:t>
+      </w:r>
+      <w:proofErr w:type="spellEnd"/>
+      <w:r>
+        <w:rPr>
+          <w:u w:val="single"/>
+        </w:rPr>
+        <w:t xml:space="preserve"> </w:t>
+      </w:r>
+      <w:proofErr w:type="spellStart"/>
+      <w:r>
+        <w:rPr>
+          <w:u w:val="single"/>
+        </w:rPr>
+        <w:t>objID</w:t>
+      </w:r>
+      <w:proofErr w:type="spellEnd"/>
+      <w:r>
+        <w:rPr>
+          <w:u w:val="single"/>
+        </w:rPr>
+        <w:t xml:space="preserve">, </w:t>
+      </w:r>
+      <w:proofErr w:type="spellStart"/>
+      <w:r>
+        <w:rPr>
+          <w:u w:val="single"/>
+        </w:rPr>
+        <w:t>int</w:t>
+      </w:r>
+      <w:proofErr w:type="spellEnd"/>
+      <w:r>
+        <w:rPr>
+          <w:u w:val="single"/>
+        </w:rPr>
+        <w:t xml:space="preserve"> degree, </w:t>
+      </w:r>
+      <w:proofErr w:type="spellStart"/>
+      <w:r>
+        <w:rPr>
+          <w:u w:val="single"/>
+        </w:rPr>
+        <w:t>int</w:t>
+      </w:r>
+      <w:proofErr w:type="spellEnd"/>
+      <w:r>
+        <w:rPr>
+          <w:u w:val="single"/>
+        </w:rPr>
+        <w:t xml:space="preserve"> </w:t>
+      </w:r>
+      <w:proofErr w:type="spellStart"/>
+      <w:r>
+        <w:rPr>
+          <w:u w:val="single"/>
+        </w:rPr>
+        <w:t>posX</w:t>
+      </w:r>
+      <w:proofErr w:type="spellEnd"/>
+      <w:r>
+        <w:rPr>
+          <w:u w:val="single"/>
+        </w:rPr>
+        <w:t xml:space="preserve">, </w:t>
+      </w:r>
+      <w:proofErr w:type="spellStart"/>
+      <w:r>
+        <w:rPr>
+          <w:u w:val="single"/>
+        </w:rPr>
+        <w:t>int</w:t>
+      </w:r>
+      <w:proofErr w:type="spellEnd"/>
+      <w:r>
+        <w:rPr>
+          <w:u w:val="single"/>
+        </w:rPr>
+        <w:t xml:space="preserve"> </w:t>
+      </w:r>
+      <w:proofErr w:type="spellStart"/>
+      <w:r>
+        <w:rPr>
+          <w:u w:val="single"/>
+        </w:rPr>
+        <w:t>posY</w:t>
+      </w:r>
+      <w:proofErr w:type="spellEnd"/>
+      <w:r>
+        <w:rPr>
+          <w:u w:val="single"/>
+        </w:rPr>
+        <w:t xml:space="preserve">, </w:t>
+      </w:r>
+      <w:proofErr w:type="spellStart"/>
+      <w:r>
+        <w:rPr>
+          <w:u w:val="single"/>
+        </w:rPr>
+        <w:t>int</w:t>
+      </w:r>
+      <w:proofErr w:type="spellEnd"/>
+      <w:r>
+        <w:rPr>
+          <w:u w:val="single"/>
+        </w:rPr>
+        <w:t xml:space="preserve"> </w:t>
+      </w:r>
+      <w:proofErr w:type="spellStart"/>
+      <w:r>
+        <w:rPr>
+          <w:b/>
+          <w:u w:val="single"/>
+        </w:rPr>
+        <w:t>playerID</w:t>
+      </w:r>
+      <w:proofErr w:type="spellEnd"/>
+      <w:r>
+        <w:rPr>
+          <w:u w:val="single"/>
+        </w:rPr>
+        <w:t xml:space="preserve">, </w:t>
+      </w:r>
+      <w:proofErr w:type="spellStart"/>
+      <w:r>
+        <w:rPr>
+          <w:u w:val="single"/>
+        </w:rPr>
+        <w:t>int</w:t>
+      </w:r>
+      <w:proofErr w:type="spellEnd"/>
+      <w:r>
+        <w:rPr>
+          <w:u w:val="single"/>
+        </w:rPr>
+        <w:t xml:space="preserve"> </w:t>
+      </w:r>
+      <w:r>
+        <w:rPr>
+          <w:b/>
+          <w:u w:val="single"/>
+        </w:rPr>
+        <w:t>speed</w:t>
+      </w:r>
+      <w:r>
+        <w:rPr>
+          <w:u w:val="single"/>
+        </w:rPr>
+        <w:t>)</w:t>
+      </w:r>
+      <w:r>
+        <w:t xml:space="preserve"> – inherits </w:t>
+      </w:r>
+      <w:proofErr w:type="spellStart"/>
+      <w:r>
+        <w:t>GameObject</w:t>
+      </w:r>
+      <w:proofErr w:type="spellEnd"/>
+      <w:r>
+        <w:t xml:space="preserve"> class</w:t>
+      </w:r>
+    </w:p>
+    <w:p>
+      <w:pPr>
+        <w:pStyle w:val="ListParagraph"/>
+        <w:numPr>
+          <w:ilvl w:val="0"/>
+          <w:numId w:val="4"/>
+        </w:numPr>
+      </w:pPr>
+      <w:proofErr w:type="spellStart"/>
+      <w:proofErr w:type="gramStart"/>
+      <w:r>
+        <w:rPr>
+          <w:b/>
+        </w:rPr>
+        <w:t>playerID</w:t>
+      </w:r>
+      <w:proofErr w:type="spellEnd"/>
+      <w:proofErr w:type="gramEnd"/>
+      <w:r>
+        <w:rPr>
+          <w:b/>
+        </w:rPr>
+        <w:br/>
+      </w:r>
+      <w:r>
+        <w:t xml:space="preserve">An integer value that represents a player’s unique ID. This same ID will be passed on to the projectile objects fired by the same player (projectiles fired by the player will have the same </w:t>
+      </w:r>
+      <w:proofErr w:type="spellStart"/>
+      <w:r>
+        <w:t>playerID</w:t>
+      </w:r>
+      <w:proofErr w:type="spellEnd"/>
+      <w:r>
+        <w:t xml:space="preserve"> as the player).</w:t>
+      </w:r>
+    </w:p>
+    <w:p>
+      <w:pPr>
+        <w:pStyle w:val="ListParagraph"/>
+        <w:numPr>
+          <w:ilvl w:val="0"/>
+          <w:numId w:val="4"/>
+        </w:numPr>
+      </w:pPr>
+      <w:proofErr w:type="gramStart"/>
+      <w:r>
+        <w:rPr>
+          <w:b/>
+        </w:rPr>
+        <w:t>speed</w:t>
+      </w:r>
+      <w:proofErr w:type="gramEnd"/>
+      <w:r>
+        <w:rPr>
+          <w:b/>
+        </w:rPr>
+        <w:br/>
+      </w:r>
+      <w:r>
+        <w:t>The initial speed of the moveable object. Positive value means forward, negative otherwise.</w:t>
+      </w:r>
+    </w:p>
+    <w:p>
+      <w:proofErr w:type="spellStart"/>
+      <w:proofErr w:type="gramStart"/>
+      <w:r>
+        <w:rPr>
+          <w:u w:val="single"/>
+        </w:rPr>
+        <w:t>GameObjectStationary</w:t>
+      </w:r>
+      <w:proofErr w:type="spellEnd"/>
+      <w:r>
+        <w:rPr>
+          <w:u w:val="single"/>
+        </w:rPr>
+        <w:t>(</w:t>
+      </w:r>
+      <w:proofErr w:type="spellStart"/>
+      <w:proofErr w:type="gramEnd"/>
+      <w:r>
+        <w:rPr>
+          <w:u w:val="single"/>
+        </w:rPr>
+        <w:t>int</w:t>
+      </w:r>
+      <w:proofErr w:type="spellEnd"/>
+      <w:r>
+        <w:rPr>
+          <w:u w:val="single"/>
+        </w:rPr>
+        <w:t xml:space="preserve"> </w:t>
+      </w:r>
+      <w:proofErr w:type="spellStart"/>
+      <w:r>
+        <w:rPr>
+          <w:u w:val="single"/>
+        </w:rPr>
+        <w:t>objID</w:t>
+      </w:r>
+      <w:proofErr w:type="spellEnd"/>
+      <w:r>
+        <w:rPr>
+          <w:u w:val="single"/>
+        </w:rPr>
+        <w:t xml:space="preserve">, </w:t>
+      </w:r>
+      <w:proofErr w:type="spellStart"/>
+      <w:r>
+        <w:rPr>
+          <w:u w:val="single"/>
+        </w:rPr>
+        <w:t>int</w:t>
+      </w:r>
+      <w:proofErr w:type="spellEnd"/>
+      <w:r>
+        <w:rPr>
+          <w:u w:val="single"/>
+        </w:rPr>
+        <w:t xml:space="preserve"> degree, </w:t>
+      </w:r>
+      <w:proofErr w:type="spellStart"/>
+      <w:r>
+        <w:rPr>
+          <w:u w:val="single"/>
+        </w:rPr>
+        <w:t>int</w:t>
+      </w:r>
+      <w:proofErr w:type="spellEnd"/>
+      <w:r>
+        <w:rPr>
+          <w:u w:val="single"/>
+        </w:rPr>
+        <w:t xml:space="preserve"> </w:t>
+      </w:r>
+      <w:proofErr w:type="spellStart"/>
+      <w:r>
+        <w:rPr>
+          <w:u w:val="single"/>
+        </w:rPr>
+        <w:t>posX</w:t>
+      </w:r>
+      <w:proofErr w:type="spellEnd"/>
+      <w:r>
+        <w:rPr>
+          <w:u w:val="single"/>
+        </w:rPr>
+        <w:t xml:space="preserve">, </w:t>
+      </w:r>
+      <w:proofErr w:type="spellStart"/>
+      <w:r>
+        <w:rPr>
+          <w:u w:val="single"/>
+        </w:rPr>
+        <w:t>int</w:t>
+      </w:r>
+      <w:proofErr w:type="spellEnd"/>
+      <w:r>
+        <w:rPr>
+          <w:u w:val="single"/>
+        </w:rPr>
+        <w:t xml:space="preserve"> </w:t>
+      </w:r>
+      <w:proofErr w:type="spellStart"/>
+      <w:r>
+        <w:rPr>
+          <w:u w:val="single"/>
+        </w:rPr>
+        <w:t>posY</w:t>
+      </w:r>
+      <w:proofErr w:type="spellEnd"/>
+      <w:r>
+        <w:rPr>
+          <w:u w:val="single"/>
+        </w:rPr>
+        <w:t>)</w:t>
+      </w:r>
+      <w:r>
+        <w:t xml:space="preserve"> – inherits </w:t>
+      </w:r>
+      <w:proofErr w:type="spellStart"/>
+      <w:r>
+        <w:t>GameObject</w:t>
+      </w:r>
+      <w:proofErr w:type="spellEnd"/>
+      <w:r>
+        <w:t xml:space="preserve"> class</w:t>
+      </w:r>
+    </w:p>
+    <w:p/>
     <w:p/>
     <w:sectPr>
       <w:pgSz w:w="12240" w:h="15840"/>
@@ -337,6 +1200,119 @@
     </w:lvl>
   </w:abstractNum>
   <w:abstractNum w:abstractNumId="1">
+    <w:nsid w:val="321170C4"/>
+    <w:multiLevelType w:val="hybridMultilevel"/>
+    <w:tmpl w:val="C1FC86F2"/>
+    <w:lvl w:ilvl="0" w:tplc="04090001">
+      <w:start w:val="1"/>
+      <w:numFmt w:val="bullet"/>
+      <w:lvlText w:val=""/>
+      <w:lvlJc w:val="left"/>
+      <w:pPr>
+        <w:ind w:left="720" w:hanging="360"/>
+      </w:pPr>
+      <w:rPr>
+        <w:rFonts w:ascii="Symbol" w:hAnsi="Symbol" w:hint="default"/>
+      </w:rPr>
+    </w:lvl>
+    <w:lvl w:ilvl="1" w:tplc="04090003" w:tentative="1">
+      <w:start w:val="1"/>
+      <w:numFmt w:val="bullet"/>
+      <w:lvlText w:val="o"/>
+      <w:lvlJc w:val="left"/>
+      <w:pPr>
+        <w:ind w:left="1440" w:hanging="360"/>
+      </w:pPr>
+      <w:rPr>
+        <w:rFonts w:ascii="Courier New" w:hAnsi="Courier New" w:cs="Courier New" w:hint="default"/>
+      </w:rPr>
+    </w:lvl>
+    <w:lvl w:ilvl="2" w:tplc="04090005" w:tentative="1">
+      <w:start w:val="1"/>
+      <w:numFmt w:val="bullet"/>
+      <w:lvlText w:val=""/>
+      <w:lvlJc w:val="left"/>
+      <w:pPr>
+        <w:ind w:left="2160" w:hanging="360"/>
+      </w:pPr>
+      <w:rPr>
+        <w:rFonts w:ascii="Wingdings" w:hAnsi="Wingdings" w:hint="default"/>
+      </w:rPr>
+    </w:lvl>
+    <w:lvl w:ilvl="3" w:tplc="04090001" w:tentative="1">
+      <w:start w:val="1"/>
+      <w:numFmt w:val="bullet"/>
+      <w:lvlText w:val=""/>
+      <w:lvlJc w:val="left"/>
+      <w:pPr>
+        <w:ind w:left="2880" w:hanging="360"/>
+      </w:pPr>
+      <w:rPr>
+        <w:rFonts w:ascii="Symbol" w:hAnsi="Symbol" w:hint="default"/>
+      </w:rPr>
+    </w:lvl>
+    <w:lvl w:ilvl="4" w:tplc="04090003" w:tentative="1">
+      <w:start w:val="1"/>
+      <w:numFmt w:val="bullet"/>
+      <w:lvlText w:val="o"/>
+      <w:lvlJc w:val="left"/>
+      <w:pPr>
+        <w:ind w:left="3600" w:hanging="360"/>
+      </w:pPr>
+      <w:rPr>
+        <w:rFonts w:ascii="Courier New" w:hAnsi="Courier New" w:cs="Courier New" w:hint="default"/>
+      </w:rPr>
+    </w:lvl>
+    <w:lvl w:ilvl="5" w:tplc="04090005" w:tentative="1">
+      <w:start w:val="1"/>
+      <w:numFmt w:val="bullet"/>
+      <w:lvlText w:val=""/>
+      <w:lvlJc w:val="left"/>
+      <w:pPr>
+        <w:ind w:left="4320" w:hanging="360"/>
+      </w:pPr>
+      <w:rPr>
+        <w:rFonts w:ascii="Wingdings" w:hAnsi="Wingdings" w:hint="default"/>
+      </w:rPr>
+    </w:lvl>
+    <w:lvl w:ilvl="6" w:tplc="04090001" w:tentative="1">
+      <w:start w:val="1"/>
+      <w:numFmt w:val="bullet"/>
+      <w:lvlText w:val=""/>
+      <w:lvlJc w:val="left"/>
+      <w:pPr>
+        <w:ind w:left="5040" w:hanging="360"/>
+      </w:pPr>
+      <w:rPr>
+        <w:rFonts w:ascii="Symbol" w:hAnsi="Symbol" w:hint="default"/>
+      </w:rPr>
+    </w:lvl>
+    <w:lvl w:ilvl="7" w:tplc="04090003" w:tentative="1">
+      <w:start w:val="1"/>
+      <w:numFmt w:val="bullet"/>
+      <w:lvlText w:val="o"/>
+      <w:lvlJc w:val="left"/>
+      <w:pPr>
+        <w:ind w:left="5760" w:hanging="360"/>
+      </w:pPr>
+      <w:rPr>
+        <w:rFonts w:ascii="Courier New" w:hAnsi="Courier New" w:cs="Courier New" w:hint="default"/>
+      </w:rPr>
+    </w:lvl>
+    <w:lvl w:ilvl="8" w:tplc="04090005" w:tentative="1">
+      <w:start w:val="1"/>
+      <w:numFmt w:val="bullet"/>
+      <w:lvlText w:val=""/>
+      <w:lvlJc w:val="left"/>
+      <w:pPr>
+        <w:ind w:left="6480" w:hanging="360"/>
+      </w:pPr>
+      <w:rPr>
+        <w:rFonts w:ascii="Wingdings" w:hAnsi="Wingdings" w:hint="default"/>
+      </w:rPr>
+    </w:lvl>
+  </w:abstractNum>
+  <w:abstractNum w:abstractNumId="2">
     <w:nsid w:val="6CBA7682"/>
     <w:multiLevelType w:val="hybridMultilevel"/>
     <w:tmpl w:val="327AE58A"/>
@@ -449,11 +1425,130 @@
       </w:rPr>
     </w:lvl>
   </w:abstractNum>
+  <w:abstractNum w:abstractNumId="3">
+    <w:nsid w:val="7C551AC1"/>
+    <w:multiLevelType w:val="hybridMultilevel"/>
+    <w:tmpl w:val="341ECBE8"/>
+    <w:lvl w:ilvl="0" w:tplc="04090001">
+      <w:start w:val="1"/>
+      <w:numFmt w:val="bullet"/>
+      <w:lvlText w:val=""/>
+      <w:lvlJc w:val="left"/>
+      <w:pPr>
+        <w:ind w:left="720" w:hanging="360"/>
+      </w:pPr>
+      <w:rPr>
+        <w:rFonts w:ascii="Symbol" w:hAnsi="Symbol" w:hint="default"/>
+      </w:rPr>
+    </w:lvl>
+    <w:lvl w:ilvl="1" w:tplc="04090003">
+      <w:start w:val="1"/>
+      <w:numFmt w:val="bullet"/>
+      <w:lvlText w:val="o"/>
+      <w:lvlJc w:val="left"/>
+      <w:pPr>
+        <w:ind w:left="1440" w:hanging="360"/>
+      </w:pPr>
+      <w:rPr>
+        <w:rFonts w:ascii="Courier New" w:hAnsi="Courier New" w:cs="Courier New" w:hint="default"/>
+      </w:rPr>
+    </w:lvl>
+    <w:lvl w:ilvl="2" w:tplc="04090005" w:tentative="1">
+      <w:start w:val="1"/>
+      <w:numFmt w:val="bullet"/>
+      <w:lvlText w:val=""/>
+      <w:lvlJc w:val="left"/>
+      <w:pPr>
+        <w:ind w:left="2160" w:hanging="360"/>
+      </w:pPr>
+      <w:rPr>
+        <w:rFonts w:ascii="Wingdings" w:hAnsi="Wingdings" w:hint="default"/>
+      </w:rPr>
+    </w:lvl>
+    <w:lvl w:ilvl="3" w:tplc="04090001" w:tentative="1">
+      <w:start w:val="1"/>
+      <w:numFmt w:val="bullet"/>
+      <w:lvlText w:val=""/>
+      <w:lvlJc w:val="left"/>
+      <w:pPr>
+        <w:ind w:left="2880" w:hanging="360"/>
+      </w:pPr>
+      <w:rPr>
+        <w:rFonts w:ascii="Symbol" w:hAnsi="Symbol" w:hint="default"/>
+      </w:rPr>
+    </w:lvl>
+    <w:lvl w:ilvl="4" w:tplc="04090003" w:tentative="1">
+      <w:start w:val="1"/>
+      <w:numFmt w:val="bullet"/>
+      <w:lvlText w:val="o"/>
+      <w:lvlJc w:val="left"/>
+      <w:pPr>
+        <w:ind w:left="3600" w:hanging="360"/>
+      </w:pPr>
+      <w:rPr>
+        <w:rFonts w:ascii="Courier New" w:hAnsi="Courier New" w:cs="Courier New" w:hint="default"/>
+      </w:rPr>
+    </w:lvl>
+    <w:lvl w:ilvl="5" w:tplc="04090005" w:tentative="1">
+      <w:start w:val="1"/>
+      <w:numFmt w:val="bullet"/>
+      <w:lvlText w:val=""/>
+      <w:lvlJc w:val="left"/>
+      <w:pPr>
+        <w:ind w:left="4320" w:hanging="360"/>
+      </w:pPr>
+      <w:rPr>
+        <w:rFonts w:ascii="Wingdings" w:hAnsi="Wingdings" w:hint="default"/>
+      </w:rPr>
+    </w:lvl>
+    <w:lvl w:ilvl="6" w:tplc="04090001" w:tentative="1">
+      <w:start w:val="1"/>
+      <w:numFmt w:val="bullet"/>
+      <w:lvlText w:val=""/>
+      <w:lvlJc w:val="left"/>
+      <w:pPr>
+        <w:ind w:left="5040" w:hanging="360"/>
+      </w:pPr>
+      <w:rPr>
+        <w:rFonts w:ascii="Symbol" w:hAnsi="Symbol" w:hint="default"/>
+      </w:rPr>
+    </w:lvl>
+    <w:lvl w:ilvl="7" w:tplc="04090003" w:tentative="1">
+      <w:start w:val="1"/>
+      <w:numFmt w:val="bullet"/>
+      <w:lvlText w:val="o"/>
+      <w:lvlJc w:val="left"/>
+      <w:pPr>
+        <w:ind w:left="5760" w:hanging="360"/>
+      </w:pPr>
+      <w:rPr>
+        <w:rFonts w:ascii="Courier New" w:hAnsi="Courier New" w:cs="Courier New" w:hint="default"/>
+      </w:rPr>
+    </w:lvl>
+    <w:lvl w:ilvl="8" w:tplc="04090005" w:tentative="1">
+      <w:start w:val="1"/>
+      <w:numFmt w:val="bullet"/>
+      <w:lvlText w:val=""/>
+      <w:lvlJc w:val="left"/>
+      <w:pPr>
+        <w:ind w:left="6480" w:hanging="360"/>
+      </w:pPr>
+      <w:rPr>
+        <w:rFonts w:ascii="Wingdings" w:hAnsi="Wingdings" w:hint="default"/>
+      </w:rPr>
+    </w:lvl>
+  </w:abstractNum>
   <w:num w:numId="1">
-    <w:abstractNumId w:val="1"/>
+    <w:abstractNumId w:val="2"/>
   </w:num>
   <w:num w:numId="2">
     <w:abstractNumId w:val="0"/>
+  </w:num>
+  <w:num w:numId="3">
+    <w:abstractNumId w:val="3"/>
+  </w:num>
+  <w:num w:numId="4">
+    <w:abstractNumId w:val="1"/>
   </w:num>
 </w:numbering>
 </file>

</xml_diff>

<commit_message>
updated on March 12
</commit_message>
<xml_diff>
--- a/src/player/design/GameObjectClassesDesign.docx
+++ b/src/player/design/GameObjectClassesDesign.docx
@@ -88,7 +88,21 @@
       </w:r>
       <w:proofErr w:type="spellEnd"/>
       <w:r>
-        <w:t xml:space="preserve">, </w:t>
+        <w:t>,</w:t>
+      </w:r>
+      <w:r>
+        <w:t xml:space="preserve"> </w:t>
+      </w:r>
+      <w:proofErr w:type="spellStart"/>
+      <w:r>
+        <w:t>int</w:t>
+      </w:r>
+      <w:proofErr w:type="spellEnd"/>
+      <w:r>
+        <w:t xml:space="preserve"> type,</w:t>
+      </w:r>
+      <w:r>
+        <w:t xml:space="preserve"> </w:t>
       </w:r>
       <w:proofErr w:type="spellStart"/>
       <w:r>
@@ -161,7 +175,21 @@
       </w:r>
       <w:proofErr w:type="spellEnd"/>
       <w:r>
-        <w:t xml:space="preserve">, </w:t>
+        <w:t>,</w:t>
+      </w:r>
+      <w:r>
+        <w:t xml:space="preserve"> </w:t>
+      </w:r>
+      <w:proofErr w:type="spellStart"/>
+      <w:r>
+        <w:t>int</w:t>
+      </w:r>
+      <w:proofErr w:type="spellEnd"/>
+      <w:r>
+        <w:t xml:space="preserve"> type,</w:t>
+      </w:r>
+      <w:r>
+        <w:t xml:space="preserve"> </w:t>
       </w:r>
       <w:proofErr w:type="spellStart"/>
       <w:r>
@@ -258,6 +286,44 @@
       </w:r>
       <w:proofErr w:type="spellEnd"/>
       <w:r>
+        <w:t>,</w:t>
+      </w:r>
+      <w:r>
+        <w:t xml:space="preserve"> </w:t>
+      </w:r>
+      <w:proofErr w:type="spellStart"/>
+      <w:r>
+        <w:t>int</w:t>
+      </w:r>
+      <w:proofErr w:type="spellEnd"/>
+      <w:r>
+        <w:t xml:space="preserve"> type,</w:t>
+      </w:r>
+      <w:r>
+        <w:t xml:space="preserve"> </w:t>
+      </w:r>
+      <w:proofErr w:type="spellStart"/>
+      <w:r>
+        <w:t>int</w:t>
+      </w:r>
+      <w:proofErr w:type="spellEnd"/>
+      <w:r>
+        <w:t xml:space="preserve"> degree, </w:t>
+      </w:r>
+      <w:proofErr w:type="spellStart"/>
+      <w:r>
+        <w:t>int</w:t>
+      </w:r>
+      <w:proofErr w:type="spellEnd"/>
+      <w:r>
+        <w:t xml:space="preserve"> </w:t>
+      </w:r>
+      <w:proofErr w:type="spellStart"/>
+      <w:r>
+        <w:t>posX</w:t>
+      </w:r>
+      <w:proofErr w:type="spellEnd"/>
+      <w:r>
         <w:t xml:space="preserve">, </w:t>
       </w:r>
       <w:proofErr w:type="spellStart"/>
@@ -266,37 +332,16 @@
       </w:r>
       <w:proofErr w:type="spellEnd"/>
       <w:r>
-        <w:t xml:space="preserve"> degree, </w:t>
-      </w:r>
-      <w:proofErr w:type="spellStart"/>
-      <w:r>
-        <w:t>int</w:t>
-      </w:r>
-      <w:proofErr w:type="spellEnd"/>
-      <w:r>
-        <w:t xml:space="preserve"> </w:t>
-      </w:r>
-      <w:proofErr w:type="spellStart"/>
-      <w:r>
-        <w:t>posX</w:t>
-      </w:r>
-      <w:proofErr w:type="spellEnd"/>
-      <w:r>
-        <w:t xml:space="preserve">, </w:t>
-      </w:r>
-      <w:proofErr w:type="spellStart"/>
-      <w:r>
-        <w:t>int</w:t>
-      </w:r>
-      <w:proofErr w:type="spellEnd"/>
-      <w:r>
-        <w:t xml:space="preserve"> posY</w:t>
-      </w:r>
+        <w:t xml:space="preserve"> </w:t>
+      </w:r>
+      <w:proofErr w:type="spellStart"/>
+      <w:r>
+        <w:t>posY</w:t>
+      </w:r>
+      <w:proofErr w:type="spellEnd"/>
       <w:r>
         <w:t>)</w:t>
       </w:r>
-      <w:bookmarkStart w:id="0" w:name="_GoBack"/>
-      <w:bookmarkEnd w:id="0"/>
     </w:p>
     <w:p>
       <w:r>
@@ -316,6 +361,97 @@
         <w:t>GOM_Projectile</w:t>
       </w:r>
       <w:proofErr w:type="spellEnd"/>
+      <w:r>
+        <w:t>(</w:t>
+      </w:r>
+      <w:proofErr w:type="spellStart"/>
+      <w:r>
+        <w:t>int</w:t>
+      </w:r>
+      <w:proofErr w:type="spellEnd"/>
+      <w:r>
+        <w:t xml:space="preserve"> </w:t>
+      </w:r>
+      <w:proofErr w:type="spellStart"/>
+      <w:r>
+        <w:t>objID</w:t>
+      </w:r>
+      <w:proofErr w:type="spellEnd"/>
+      <w:r>
+        <w:t xml:space="preserve">, </w:t>
+      </w:r>
+      <w:proofErr w:type="spellStart"/>
+      <w:r>
+        <w:t>int</w:t>
+      </w:r>
+      <w:proofErr w:type="spellEnd"/>
+      <w:r>
+        <w:t xml:space="preserve"> type, </w:t>
+      </w:r>
+      <w:proofErr w:type="spellStart"/>
+      <w:r>
+        <w:t>int</w:t>
+      </w:r>
+      <w:proofErr w:type="spellEnd"/>
+      <w:r>
+        <w:t xml:space="preserve"> degree, </w:t>
+      </w:r>
+      <w:proofErr w:type="spellStart"/>
+      <w:r>
+        <w:t>int</w:t>
+      </w:r>
+      <w:proofErr w:type="spellEnd"/>
+      <w:r>
+        <w:t xml:space="preserve"> </w:t>
+      </w:r>
+      <w:proofErr w:type="spellStart"/>
+      <w:r>
+        <w:t>posX</w:t>
+      </w:r>
+      <w:proofErr w:type="spellEnd"/>
+      <w:r>
+        <w:t xml:space="preserve">, </w:t>
+      </w:r>
+      <w:proofErr w:type="spellStart"/>
+      <w:r>
+        <w:t>int</w:t>
+      </w:r>
+      <w:proofErr w:type="spellEnd"/>
+      <w:r>
+        <w:t xml:space="preserve"> </w:t>
+      </w:r>
+      <w:proofErr w:type="spellStart"/>
+      <w:r>
+        <w:t>posY</w:t>
+      </w:r>
+      <w:proofErr w:type="spellEnd"/>
+      <w:r>
+        <w:t xml:space="preserve">, </w:t>
+      </w:r>
+      <w:proofErr w:type="spellStart"/>
+      <w:r>
+        <w:t>int</w:t>
+      </w:r>
+      <w:proofErr w:type="spellEnd"/>
+      <w:r>
+        <w:t xml:space="preserve"> </w:t>
+      </w:r>
+      <w:proofErr w:type="spellStart"/>
+      <w:r>
+        <w:t>playerID</w:t>
+      </w:r>
+      <w:proofErr w:type="spellEnd"/>
+      <w:r>
+        <w:t xml:space="preserve">, </w:t>
+      </w:r>
+      <w:proofErr w:type="spellStart"/>
+      <w:r>
+        <w:t>int</w:t>
+      </w:r>
+      <w:proofErr w:type="spellEnd"/>
+      <w:r>
+        <w:t xml:space="preserve"> speed)</w:t>
+      </w:r>
     </w:p>
     <w:p>
       <w:pPr>
@@ -330,6 +466,119 @@
         <w:t>GOM_Ship</w:t>
       </w:r>
       <w:proofErr w:type="spellEnd"/>
+      <w:r>
+        <w:t>(</w:t>
+      </w:r>
+      <w:proofErr w:type="spellStart"/>
+      <w:r>
+        <w:t>int</w:t>
+      </w:r>
+      <w:proofErr w:type="spellEnd"/>
+      <w:r>
+        <w:t xml:space="preserve"> </w:t>
+      </w:r>
+      <w:proofErr w:type="spellStart"/>
+      <w:r>
+        <w:t>objID</w:t>
+      </w:r>
+      <w:proofErr w:type="spellEnd"/>
+      <w:r>
+        <w:t xml:space="preserve">, </w:t>
+      </w:r>
+      <w:proofErr w:type="spellStart"/>
+      <w:r>
+        <w:t>int</w:t>
+      </w:r>
+      <w:proofErr w:type="spellEnd"/>
+      <w:r>
+        <w:t xml:space="preserve"> type, int degree</w:t>
+      </w:r>
+      <w:r>
+        <w:t xml:space="preserve">, </w:t>
+      </w:r>
+      <w:proofErr w:type="spellStart"/>
+      <w:r>
+        <w:t>int</w:t>
+      </w:r>
+      <w:proofErr w:type="spellEnd"/>
+      <w:r>
+        <w:t xml:space="preserve"> </w:t>
+      </w:r>
+      <w:proofErr w:type="spellStart"/>
+      <w:r>
+        <w:t>posX</w:t>
+      </w:r>
+      <w:proofErr w:type="spellEnd"/>
+      <w:r>
+        <w:t xml:space="preserve">, </w:t>
+      </w:r>
+      <w:proofErr w:type="spellStart"/>
+      <w:r>
+        <w:t>int</w:t>
+      </w:r>
+      <w:proofErr w:type="spellEnd"/>
+      <w:r>
+        <w:t xml:space="preserve"> </w:t>
+      </w:r>
+      <w:proofErr w:type="spellStart"/>
+      <w:r>
+        <w:t>posY</w:t>
+      </w:r>
+      <w:proofErr w:type="spellEnd"/>
+      <w:r>
+        <w:t xml:space="preserve">, </w:t>
+      </w:r>
+      <w:proofErr w:type="spellStart"/>
+      <w:r>
+        <w:t>int</w:t>
+      </w:r>
+      <w:proofErr w:type="spellEnd"/>
+      <w:r>
+        <w:t xml:space="preserve"> </w:t>
+      </w:r>
+      <w:proofErr w:type="spellStart"/>
+      <w:r>
+        <w:t>playerID</w:t>
+      </w:r>
+      <w:proofErr w:type="spellEnd"/>
+      <w:r>
+        <w:t xml:space="preserve">, </w:t>
+      </w:r>
+      <w:proofErr w:type="spellStart"/>
+      <w:r>
+        <w:t>int</w:t>
+      </w:r>
+      <w:proofErr w:type="spellEnd"/>
+      <w:r>
+        <w:t xml:space="preserve"> speed</w:t>
+      </w:r>
+      <w:r>
+        <w:t xml:space="preserve">, </w:t>
+      </w:r>
+      <w:proofErr w:type="spellStart"/>
+      <w:r>
+        <w:t>int</w:t>
+      </w:r>
+      <w:proofErr w:type="spellEnd"/>
+      <w:r>
+        <w:t xml:space="preserve"> health, </w:t>
+      </w:r>
+      <w:proofErr w:type="spellStart"/>
+      <w:r>
+        <w:t>int</w:t>
+      </w:r>
+      <w:proofErr w:type="spellEnd"/>
+      <w:r>
+        <w:t xml:space="preserve"> </w:t>
+      </w:r>
+      <w:proofErr w:type="spellStart"/>
+      <w:r>
+        <w:t>attackPower</w:t>
+      </w:r>
+      <w:proofErr w:type="spellEnd"/>
+      <w:r>
+        <w:t>)</w:t>
+      </w:r>
     </w:p>
     <w:p>
       <w:pPr>
@@ -344,6 +593,73 @@
         <w:t>GOS_Obstacle</w:t>
       </w:r>
       <w:proofErr w:type="spellEnd"/>
+      <w:r>
+        <w:t>(</w:t>
+      </w:r>
+      <w:proofErr w:type="spellStart"/>
+      <w:r>
+        <w:t>int</w:t>
+      </w:r>
+      <w:proofErr w:type="spellEnd"/>
+      <w:r>
+        <w:t xml:space="preserve"> </w:t>
+      </w:r>
+      <w:proofErr w:type="spellStart"/>
+      <w:r>
+        <w:t>objID</w:t>
+      </w:r>
+      <w:proofErr w:type="spellEnd"/>
+      <w:r>
+        <w:t xml:space="preserve">, </w:t>
+      </w:r>
+      <w:proofErr w:type="spellStart"/>
+      <w:r>
+        <w:t>int</w:t>
+      </w:r>
+      <w:proofErr w:type="spellEnd"/>
+      <w:r>
+        <w:t xml:space="preserve"> type, </w:t>
+      </w:r>
+      <w:proofErr w:type="spellStart"/>
+      <w:r>
+        <w:t>int</w:t>
+      </w:r>
+      <w:proofErr w:type="spellEnd"/>
+      <w:r>
+        <w:t xml:space="preserve"> degree, </w:t>
+      </w:r>
+      <w:proofErr w:type="spellStart"/>
+      <w:r>
+        <w:t>int</w:t>
+      </w:r>
+      <w:proofErr w:type="spellEnd"/>
+      <w:r>
+        <w:t xml:space="preserve"> </w:t>
+      </w:r>
+      <w:proofErr w:type="spellStart"/>
+      <w:r>
+        <w:t>posX</w:t>
+      </w:r>
+      <w:proofErr w:type="spellEnd"/>
+      <w:r>
+        <w:t xml:space="preserve">, </w:t>
+      </w:r>
+      <w:proofErr w:type="spellStart"/>
+      <w:r>
+        <w:t>int</w:t>
+      </w:r>
+      <w:proofErr w:type="spellEnd"/>
+      <w:r>
+        <w:t xml:space="preserve"> </w:t>
+      </w:r>
+      <w:proofErr w:type="spellStart"/>
+      <w:r>
+        <w:t>posY</w:t>
+      </w:r>
+      <w:proofErr w:type="spellEnd"/>
+      <w:r>
+        <w:t>)</w:t>
+      </w:r>
     </w:p>
     <w:p>
       <w:pPr>
@@ -358,6 +674,73 @@
         <w:t>GOS_PowerUp</w:t>
       </w:r>
       <w:proofErr w:type="spellEnd"/>
+      <w:r>
+        <w:t>(</w:t>
+      </w:r>
+      <w:proofErr w:type="spellStart"/>
+      <w:r>
+        <w:t>int</w:t>
+      </w:r>
+      <w:proofErr w:type="spellEnd"/>
+      <w:r>
+        <w:t xml:space="preserve"> </w:t>
+      </w:r>
+      <w:proofErr w:type="spellStart"/>
+      <w:r>
+        <w:t>objID</w:t>
+      </w:r>
+      <w:proofErr w:type="spellEnd"/>
+      <w:r>
+        <w:t xml:space="preserve">, </w:t>
+      </w:r>
+      <w:proofErr w:type="spellStart"/>
+      <w:r>
+        <w:t>int</w:t>
+      </w:r>
+      <w:proofErr w:type="spellEnd"/>
+      <w:r>
+        <w:t xml:space="preserve"> type, </w:t>
+      </w:r>
+      <w:proofErr w:type="spellStart"/>
+      <w:r>
+        <w:t>int</w:t>
+      </w:r>
+      <w:proofErr w:type="spellEnd"/>
+      <w:r>
+        <w:t xml:space="preserve"> degree, </w:t>
+      </w:r>
+      <w:proofErr w:type="spellStart"/>
+      <w:r>
+        <w:t>int</w:t>
+      </w:r>
+      <w:proofErr w:type="spellEnd"/>
+      <w:r>
+        <w:t xml:space="preserve"> </w:t>
+      </w:r>
+      <w:proofErr w:type="spellStart"/>
+      <w:r>
+        <w:t>posX</w:t>
+      </w:r>
+      <w:proofErr w:type="spellEnd"/>
+      <w:r>
+        <w:t xml:space="preserve">, </w:t>
+      </w:r>
+      <w:proofErr w:type="spellStart"/>
+      <w:r>
+        <w:t>int</w:t>
+      </w:r>
+      <w:proofErr w:type="spellEnd"/>
+      <w:r>
+        <w:t xml:space="preserve"> </w:t>
+      </w:r>
+      <w:proofErr w:type="spellStart"/>
+      <w:r>
+        <w:t>posY</w:t>
+      </w:r>
+      <w:proofErr w:type="spellEnd"/>
+      <w:r>
+        <w:t>)</w:t>
+      </w:r>
     </w:p>
     <w:p>
       <w:r>
@@ -482,7 +865,46 @@
         <w:rPr>
           <w:u w:val="single"/>
         </w:rPr>
-        <w:t xml:space="preserve">, </w:t>
+        <w:t>,</w:t>
+      </w:r>
+      <w:r>
+        <w:rPr>
+          <w:u w:val="single"/>
+        </w:rPr>
+        <w:t xml:space="preserve"> </w:t>
+      </w:r>
+      <w:proofErr w:type="spellStart"/>
+      <w:r>
+        <w:rPr>
+          <w:u w:val="single"/>
+        </w:rPr>
+        <w:t>int</w:t>
+      </w:r>
+      <w:proofErr w:type="spellEnd"/>
+      <w:r>
+        <w:rPr>
+          <w:u w:val="single"/>
+        </w:rPr>
+        <w:t xml:space="preserve"> </w:t>
+      </w:r>
+      <w:r>
+        <w:rPr>
+          <w:b/>
+          <w:u w:val="single"/>
+        </w:rPr>
+        <w:t>type</w:t>
+      </w:r>
+      <w:r>
+        <w:rPr>
+          <w:u w:val="single"/>
+        </w:rPr>
+        <w:t>,</w:t>
+      </w:r>
+      <w:r>
+        <w:rPr>
+          <w:u w:val="single"/>
+        </w:rPr>
+        <w:t xml:space="preserve"> </w:t>
       </w:r>
       <w:proofErr w:type="spellStart"/>
       <w:r>
@@ -617,7 +1039,7 @@
         <w:rPr>
           <w:b/>
         </w:rPr>
-        <w:t>degree</w:t>
+        <w:t>type</w:t>
       </w:r>
       <w:proofErr w:type="gramEnd"/>
       <w:r>
@@ -627,15 +1049,7 @@
         <w:br/>
       </w:r>
       <w:r>
-        <w:t>An integer value that’s used to initiate a Degree object that represents the game object’s orientation on the map. (</w:t>
-      </w:r>
-      <w:proofErr w:type="gramStart"/>
-      <w:r>
-        <w:t>i.e</w:t>
-      </w:r>
-      <w:proofErr w:type="gramEnd"/>
-      <w:r>
-        <w:t>. 0/360 degree is facing right, 90 degree is facing up…)</w:t>
+        <w:t>Used by graphics team to identify object type.</w:t>
       </w:r>
     </w:p>
     <w:p>
@@ -649,15 +1063,13 @@
           <w:b/>
         </w:rPr>
       </w:pPr>
-      <w:proofErr w:type="spellStart"/>
       <w:proofErr w:type="gramStart"/>
       <w:r>
         <w:rPr>
           <w:b/>
         </w:rPr>
-        <w:t>posX</w:t>
-      </w:r>
-      <w:proofErr w:type="spellEnd"/>
+        <w:t>degree</w:t>
+      </w:r>
       <w:proofErr w:type="gramEnd"/>
       <w:r>
         <w:rPr>
@@ -666,7 +1078,15 @@
         <w:br/>
       </w:r>
       <w:r>
-        <w:t>The initial x coordinate of the game object on the map.</w:t>
+        <w:t>An integer value that’s used to initiate a Degree object that represents the game object’s orientation on the map. (</w:t>
+      </w:r>
+      <w:proofErr w:type="gramStart"/>
+      <w:r>
+        <w:t>i.e</w:t>
+      </w:r>
+      <w:proofErr w:type="gramEnd"/>
+      <w:r>
+        <w:t>. 0/360 degree is facing right, 90 degree is facing up…)</w:t>
       </w:r>
     </w:p>
     <w:p>
@@ -686,7 +1106,7 @@
         <w:rPr>
           <w:b/>
         </w:rPr>
-        <w:t>posY</w:t>
+        <w:t>posX</w:t>
       </w:r>
       <w:proofErr w:type="spellEnd"/>
       <w:proofErr w:type="gramEnd"/>
@@ -697,14 +1117,45 @@
         <w:br/>
       </w:r>
       <w:r>
-        <w:t>The initial y coordinate of the game object on the map.</w:t>
+        <w:t>The initial x coordinate of the game object on the map.</w:t>
       </w:r>
     </w:p>
     <w:p>
+      <w:pPr>
+        <w:pStyle w:val="ListParagraph"/>
+        <w:numPr>
+          <w:ilvl w:val="0"/>
+          <w:numId w:val="3"/>
+        </w:numPr>
+        <w:rPr>
+          <w:b/>
+        </w:rPr>
+      </w:pPr>
       <w:proofErr w:type="spellStart"/>
       <w:proofErr w:type="gramStart"/>
       <w:r>
         <w:rPr>
+          <w:b/>
+        </w:rPr>
+        <w:t>posY</w:t>
+      </w:r>
+      <w:proofErr w:type="spellEnd"/>
+      <w:proofErr w:type="gramEnd"/>
+      <w:r>
+        <w:rPr>
+          <w:b/>
+        </w:rPr>
+        <w:br/>
+      </w:r>
+      <w:r>
+        <w:t>The initial y coordinate of the game object on the map.</w:t>
+      </w:r>
+    </w:p>
+    <w:p>
+      <w:proofErr w:type="spellStart"/>
+      <w:proofErr w:type="gramStart"/>
+      <w:r>
+        <w:rPr>
           <w:u w:val="single"/>
         </w:rPr>
         <w:t>GameObjectMoveable</w:t>
@@ -743,7 +1194,33 @@
         <w:rPr>
           <w:u w:val="single"/>
         </w:rPr>
-        <w:t xml:space="preserve">, </w:t>
+        <w:t>,</w:t>
+      </w:r>
+      <w:r>
+        <w:rPr>
+          <w:u w:val="single"/>
+        </w:rPr>
+        <w:t xml:space="preserve"> </w:t>
+      </w:r>
+      <w:proofErr w:type="spellStart"/>
+      <w:r>
+        <w:rPr>
+          <w:u w:val="single"/>
+        </w:rPr>
+        <w:t>int</w:t>
+      </w:r>
+      <w:proofErr w:type="spellEnd"/>
+      <w:r>
+        <w:rPr>
+          <w:u w:val="single"/>
+        </w:rPr>
+        <w:t xml:space="preserve"> type,</w:t>
+      </w:r>
+      <w:r>
+        <w:rPr>
+          <w:u w:val="single"/>
+        </w:rPr>
+        <w:t xml:space="preserve"> </w:t>
       </w:r>
       <w:proofErr w:type="spellStart"/>
       <w:r>
@@ -988,6 +1465,74 @@
         <w:rPr>
           <w:u w:val="single"/>
         </w:rPr>
+        <w:t>,</w:t>
+      </w:r>
+      <w:r>
+        <w:rPr>
+          <w:u w:val="single"/>
+        </w:rPr>
+        <w:t xml:space="preserve"> </w:t>
+      </w:r>
+      <w:proofErr w:type="spellStart"/>
+      <w:r>
+        <w:rPr>
+          <w:u w:val="single"/>
+        </w:rPr>
+        <w:t>int</w:t>
+      </w:r>
+      <w:proofErr w:type="spellEnd"/>
+      <w:r>
+        <w:rPr>
+          <w:u w:val="single"/>
+        </w:rPr>
+        <w:t xml:space="preserve"> type,</w:t>
+      </w:r>
+      <w:r>
+        <w:rPr>
+          <w:u w:val="single"/>
+        </w:rPr>
+        <w:t xml:space="preserve"> </w:t>
+      </w:r>
+      <w:proofErr w:type="spellStart"/>
+      <w:r>
+        <w:rPr>
+          <w:u w:val="single"/>
+        </w:rPr>
+        <w:t>int</w:t>
+      </w:r>
+      <w:proofErr w:type="spellEnd"/>
+      <w:r>
+        <w:rPr>
+          <w:u w:val="single"/>
+        </w:rPr>
+        <w:t xml:space="preserve"> degree, </w:t>
+      </w:r>
+      <w:proofErr w:type="spellStart"/>
+      <w:r>
+        <w:rPr>
+          <w:u w:val="single"/>
+        </w:rPr>
+        <w:t>int</w:t>
+      </w:r>
+      <w:proofErr w:type="spellEnd"/>
+      <w:r>
+        <w:rPr>
+          <w:u w:val="single"/>
+        </w:rPr>
+        <w:t xml:space="preserve"> </w:t>
+      </w:r>
+      <w:proofErr w:type="spellStart"/>
+      <w:r>
+        <w:rPr>
+          <w:u w:val="single"/>
+        </w:rPr>
+        <w:t>posX</w:t>
+      </w:r>
+      <w:proofErr w:type="spellEnd"/>
+      <w:r>
+        <w:rPr>
+          <w:u w:val="single"/>
+        </w:rPr>
         <w:t xml:space="preserve">, </w:t>
       </w:r>
       <w:proofErr w:type="spellStart"/>
@@ -1002,48 +1547,6 @@
         <w:rPr>
           <w:u w:val="single"/>
         </w:rPr>
-        <w:t xml:space="preserve"> degree, </w:t>
-      </w:r>
-      <w:proofErr w:type="spellStart"/>
-      <w:r>
-        <w:rPr>
-          <w:u w:val="single"/>
-        </w:rPr>
-        <w:t>int</w:t>
-      </w:r>
-      <w:proofErr w:type="spellEnd"/>
-      <w:r>
-        <w:rPr>
-          <w:u w:val="single"/>
-        </w:rPr>
-        <w:t xml:space="preserve"> </w:t>
-      </w:r>
-      <w:proofErr w:type="spellStart"/>
-      <w:r>
-        <w:rPr>
-          <w:u w:val="single"/>
-        </w:rPr>
-        <w:t>posX</w:t>
-      </w:r>
-      <w:proofErr w:type="spellEnd"/>
-      <w:r>
-        <w:rPr>
-          <w:u w:val="single"/>
-        </w:rPr>
-        <w:t xml:space="preserve">, </w:t>
-      </w:r>
-      <w:proofErr w:type="spellStart"/>
-      <w:r>
-        <w:rPr>
-          <w:u w:val="single"/>
-        </w:rPr>
-        <w:t>int</w:t>
-      </w:r>
-      <w:proofErr w:type="spellEnd"/>
-      <w:r>
-        <w:rPr>
-          <w:u w:val="single"/>
-        </w:rPr>
         <w:t xml:space="preserve"> </w:t>
       </w:r>
       <w:proofErr w:type="spellStart"/>
@@ -1070,9 +1573,602 @@
       <w:proofErr w:type="spellEnd"/>
       <w:r>
         <w:t xml:space="preserve"> class</w:t>
+      </w:r>
+    </w:p>
+    <w:p>
+      <w:pPr>
+        <w:pStyle w:val="ListParagraph"/>
+        <w:numPr>
+          <w:ilvl w:val="0"/>
+          <w:numId w:val="5"/>
+        </w:numPr>
+      </w:pPr>
+      <w:r>
+        <w:t>More to be added…</w:t>
       </w:r>
     </w:p>
     <w:p/>
+    <w:p>
+      <w:pPr>
+        <w:rPr>
+          <w:b/>
+          <w:sz w:val="28"/>
+          <w:szCs w:val="28"/>
+        </w:rPr>
+      </w:pPr>
+      <w:r>
+        <w:rPr>
+          <w:b/>
+          <w:sz w:val="28"/>
+          <w:szCs w:val="28"/>
+        </w:rPr>
+        <w:t>Game Objects</w:t>
+      </w:r>
+    </w:p>
+    <w:p>
+      <w:r>
+        <w:t xml:space="preserve">GOM – abbreviation for </w:t>
+      </w:r>
+      <w:proofErr w:type="spellStart"/>
+      <w:r>
+        <w:t>GameObjectMoveable</w:t>
+      </w:r>
+      <w:proofErr w:type="spellEnd"/>
+      <w:r>
+        <w:br/>
+        <w:t xml:space="preserve">GOS – abbreviation for </w:t>
+      </w:r>
+      <w:proofErr w:type="spellStart"/>
+      <w:r>
+        <w:t>GameObjectStationary</w:t>
+      </w:r>
+      <w:proofErr w:type="spellEnd"/>
+    </w:p>
+    <w:p>
+      <w:proofErr w:type="spellStart"/>
+      <w:r>
+        <w:rPr>
+          <w:u w:val="single"/>
+        </w:rPr>
+        <w:t>GOM_</w:t>
+      </w:r>
+      <w:proofErr w:type="gramStart"/>
+      <w:r>
+        <w:rPr>
+          <w:u w:val="single"/>
+        </w:rPr>
+        <w:t>Projectile</w:t>
+      </w:r>
+      <w:proofErr w:type="spellEnd"/>
+      <w:r>
+        <w:rPr>
+          <w:u w:val="single"/>
+        </w:rPr>
+        <w:t>(</w:t>
+      </w:r>
+      <w:proofErr w:type="spellStart"/>
+      <w:proofErr w:type="gramEnd"/>
+      <w:r>
+        <w:rPr>
+          <w:u w:val="single"/>
+        </w:rPr>
+        <w:t>int</w:t>
+      </w:r>
+      <w:proofErr w:type="spellEnd"/>
+      <w:r>
+        <w:rPr>
+          <w:u w:val="single"/>
+        </w:rPr>
+        <w:t xml:space="preserve"> </w:t>
+      </w:r>
+      <w:proofErr w:type="spellStart"/>
+      <w:r>
+        <w:rPr>
+          <w:u w:val="single"/>
+        </w:rPr>
+        <w:t>objID</w:t>
+      </w:r>
+      <w:proofErr w:type="spellEnd"/>
+      <w:r>
+        <w:rPr>
+          <w:u w:val="single"/>
+        </w:rPr>
+        <w:t xml:space="preserve">, </w:t>
+      </w:r>
+      <w:proofErr w:type="spellStart"/>
+      <w:r>
+        <w:rPr>
+          <w:u w:val="single"/>
+        </w:rPr>
+        <w:t>int</w:t>
+      </w:r>
+      <w:proofErr w:type="spellEnd"/>
+      <w:r>
+        <w:rPr>
+          <w:u w:val="single"/>
+        </w:rPr>
+        <w:t xml:space="preserve"> type, </w:t>
+      </w:r>
+      <w:proofErr w:type="spellStart"/>
+      <w:r>
+        <w:rPr>
+          <w:u w:val="single"/>
+        </w:rPr>
+        <w:t>int</w:t>
+      </w:r>
+      <w:proofErr w:type="spellEnd"/>
+      <w:r>
+        <w:rPr>
+          <w:u w:val="single"/>
+        </w:rPr>
+        <w:t xml:space="preserve"> degree, </w:t>
+      </w:r>
+      <w:proofErr w:type="spellStart"/>
+      <w:r>
+        <w:rPr>
+          <w:u w:val="single"/>
+        </w:rPr>
+        <w:t>int</w:t>
+      </w:r>
+      <w:proofErr w:type="spellEnd"/>
+      <w:r>
+        <w:rPr>
+          <w:u w:val="single"/>
+        </w:rPr>
+        <w:t xml:space="preserve"> </w:t>
+      </w:r>
+      <w:proofErr w:type="spellStart"/>
+      <w:r>
+        <w:rPr>
+          <w:u w:val="single"/>
+        </w:rPr>
+        <w:t>posX</w:t>
+      </w:r>
+      <w:proofErr w:type="spellEnd"/>
+      <w:r>
+        <w:rPr>
+          <w:u w:val="single"/>
+        </w:rPr>
+        <w:t xml:space="preserve">, </w:t>
+      </w:r>
+      <w:proofErr w:type="spellStart"/>
+      <w:r>
+        <w:rPr>
+          <w:u w:val="single"/>
+        </w:rPr>
+        <w:t>int</w:t>
+      </w:r>
+      <w:proofErr w:type="spellEnd"/>
+      <w:r>
+        <w:rPr>
+          <w:u w:val="single"/>
+        </w:rPr>
+        <w:t xml:space="preserve"> </w:t>
+      </w:r>
+      <w:proofErr w:type="spellStart"/>
+      <w:r>
+        <w:rPr>
+          <w:u w:val="single"/>
+        </w:rPr>
+        <w:t>posY</w:t>
+      </w:r>
+      <w:proofErr w:type="spellEnd"/>
+      <w:r>
+        <w:rPr>
+          <w:u w:val="single"/>
+        </w:rPr>
+        <w:t xml:space="preserve">, </w:t>
+      </w:r>
+      <w:proofErr w:type="spellStart"/>
+      <w:r>
+        <w:rPr>
+          <w:u w:val="single"/>
+        </w:rPr>
+        <w:t>int</w:t>
+      </w:r>
+      <w:proofErr w:type="spellEnd"/>
+      <w:r>
+        <w:rPr>
+          <w:u w:val="single"/>
+        </w:rPr>
+        <w:t xml:space="preserve"> </w:t>
+      </w:r>
+      <w:proofErr w:type="spellStart"/>
+      <w:r>
+        <w:rPr>
+          <w:b/>
+          <w:u w:val="single"/>
+        </w:rPr>
+        <w:t>playerID</w:t>
+      </w:r>
+      <w:proofErr w:type="spellEnd"/>
+      <w:r>
+        <w:rPr>
+          <w:u w:val="single"/>
+        </w:rPr>
+        <w:t xml:space="preserve">, </w:t>
+      </w:r>
+      <w:proofErr w:type="spellStart"/>
+      <w:r>
+        <w:rPr>
+          <w:u w:val="single"/>
+        </w:rPr>
+        <w:t>int</w:t>
+      </w:r>
+      <w:proofErr w:type="spellEnd"/>
+      <w:r>
+        <w:rPr>
+          <w:u w:val="single"/>
+        </w:rPr>
+        <w:t xml:space="preserve"> </w:t>
+      </w:r>
+      <w:r>
+        <w:rPr>
+          <w:b/>
+          <w:u w:val="single"/>
+        </w:rPr>
+        <w:t>speed</w:t>
+      </w:r>
+      <w:r>
+        <w:rPr>
+          <w:u w:val="single"/>
+        </w:rPr>
+        <w:t>)</w:t>
+      </w:r>
+      <w:r>
+        <w:t xml:space="preserve"> – inherits from </w:t>
+      </w:r>
+      <w:proofErr w:type="spellStart"/>
+      <w:r>
+        <w:t>GameObjectMoveable</w:t>
+      </w:r>
+      <w:proofErr w:type="spellEnd"/>
+      <w:r>
+        <w:t xml:space="preserve"> class</w:t>
+      </w:r>
+    </w:p>
+    <w:p>
+      <w:pPr>
+        <w:pStyle w:val="ListParagraph"/>
+        <w:numPr>
+          <w:ilvl w:val="0"/>
+          <w:numId w:val="5"/>
+        </w:numPr>
+      </w:pPr>
+      <w:proofErr w:type="spellStart"/>
+      <w:proofErr w:type="gramStart"/>
+      <w:r>
+        <w:rPr>
+          <w:b/>
+        </w:rPr>
+        <w:t>playerID</w:t>
+      </w:r>
+      <w:proofErr w:type="spellEnd"/>
+      <w:proofErr w:type="gramEnd"/>
+      <w:r>
+        <w:rPr>
+          <w:b/>
+        </w:rPr>
+        <w:br/>
+      </w:r>
+      <w:r>
+        <w:t xml:space="preserve">This will be the </w:t>
+      </w:r>
+      <w:proofErr w:type="spellStart"/>
+      <w:r>
+        <w:t>playerID</w:t>
+      </w:r>
+      <w:proofErr w:type="spellEnd"/>
+      <w:r>
+        <w:t xml:space="preserve"> of the player who fires the projectile.</w:t>
+      </w:r>
+    </w:p>
+    <w:p>
+      <w:pPr>
+        <w:pStyle w:val="ListParagraph"/>
+        <w:numPr>
+          <w:ilvl w:val="0"/>
+          <w:numId w:val="5"/>
+        </w:numPr>
+      </w:pPr>
+      <w:proofErr w:type="gramStart"/>
+      <w:r>
+        <w:rPr>
+          <w:b/>
+        </w:rPr>
+        <w:t>speed</w:t>
+      </w:r>
+      <w:proofErr w:type="gramEnd"/>
+      <w:r>
+        <w:rPr>
+          <w:b/>
+        </w:rPr>
+        <w:br/>
+      </w:r>
+      <w:r>
+        <w:t>The initial speed of the projectile object.</w:t>
+      </w:r>
+    </w:p>
+    <w:p>
+      <w:proofErr w:type="spellStart"/>
+      <w:r>
+        <w:rPr>
+          <w:u w:val="single"/>
+        </w:rPr>
+        <w:lastRenderedPageBreak/>
+        <w:t>GOM_</w:t>
+      </w:r>
+      <w:proofErr w:type="gramStart"/>
+      <w:r>
+        <w:rPr>
+          <w:u w:val="single"/>
+        </w:rPr>
+        <w:t>Ship</w:t>
+      </w:r>
+      <w:proofErr w:type="spellEnd"/>
+      <w:r>
+        <w:rPr>
+          <w:u w:val="single"/>
+        </w:rPr>
+        <w:t>(</w:t>
+      </w:r>
+      <w:proofErr w:type="spellStart"/>
+      <w:proofErr w:type="gramEnd"/>
+      <w:r>
+        <w:rPr>
+          <w:u w:val="single"/>
+        </w:rPr>
+        <w:t>int</w:t>
+      </w:r>
+      <w:proofErr w:type="spellEnd"/>
+      <w:r>
+        <w:rPr>
+          <w:u w:val="single"/>
+        </w:rPr>
+        <w:t xml:space="preserve"> </w:t>
+      </w:r>
+      <w:proofErr w:type="spellStart"/>
+      <w:r>
+        <w:rPr>
+          <w:u w:val="single"/>
+        </w:rPr>
+        <w:t>objID</w:t>
+      </w:r>
+      <w:proofErr w:type="spellEnd"/>
+      <w:r>
+        <w:rPr>
+          <w:u w:val="single"/>
+        </w:rPr>
+        <w:t xml:space="preserve">, </w:t>
+      </w:r>
+      <w:proofErr w:type="spellStart"/>
+      <w:r>
+        <w:rPr>
+          <w:u w:val="single"/>
+        </w:rPr>
+        <w:t>int</w:t>
+      </w:r>
+      <w:proofErr w:type="spellEnd"/>
+      <w:r>
+        <w:rPr>
+          <w:u w:val="single"/>
+        </w:rPr>
+        <w:t xml:space="preserve"> type, </w:t>
+      </w:r>
+      <w:proofErr w:type="spellStart"/>
+      <w:r>
+        <w:rPr>
+          <w:u w:val="single"/>
+        </w:rPr>
+        <w:t>int</w:t>
+      </w:r>
+      <w:proofErr w:type="spellEnd"/>
+      <w:r>
+        <w:rPr>
+          <w:u w:val="single"/>
+        </w:rPr>
+        <w:t xml:space="preserve"> degree, </w:t>
+      </w:r>
+      <w:proofErr w:type="spellStart"/>
+      <w:r>
+        <w:rPr>
+          <w:u w:val="single"/>
+        </w:rPr>
+        <w:t>int</w:t>
+      </w:r>
+      <w:proofErr w:type="spellEnd"/>
+      <w:r>
+        <w:rPr>
+          <w:u w:val="single"/>
+        </w:rPr>
+        <w:t xml:space="preserve"> </w:t>
+      </w:r>
+      <w:proofErr w:type="spellStart"/>
+      <w:r>
+        <w:rPr>
+          <w:u w:val="single"/>
+        </w:rPr>
+        <w:t>posX</w:t>
+      </w:r>
+      <w:proofErr w:type="spellEnd"/>
+      <w:r>
+        <w:rPr>
+          <w:u w:val="single"/>
+        </w:rPr>
+        <w:t xml:space="preserve">, </w:t>
+      </w:r>
+      <w:proofErr w:type="spellStart"/>
+      <w:r>
+        <w:rPr>
+          <w:u w:val="single"/>
+        </w:rPr>
+        <w:t>int</w:t>
+      </w:r>
+      <w:proofErr w:type="spellEnd"/>
+      <w:r>
+        <w:rPr>
+          <w:u w:val="single"/>
+        </w:rPr>
+        <w:t xml:space="preserve"> </w:t>
+      </w:r>
+      <w:proofErr w:type="spellStart"/>
+      <w:r>
+        <w:rPr>
+          <w:u w:val="single"/>
+        </w:rPr>
+        <w:t>posY</w:t>
+      </w:r>
+      <w:proofErr w:type="spellEnd"/>
+      <w:r>
+        <w:rPr>
+          <w:u w:val="single"/>
+        </w:rPr>
+        <w:t xml:space="preserve">, </w:t>
+      </w:r>
+      <w:proofErr w:type="spellStart"/>
+      <w:r>
+        <w:rPr>
+          <w:u w:val="single"/>
+        </w:rPr>
+        <w:t>int</w:t>
+      </w:r>
+      <w:proofErr w:type="spellEnd"/>
+      <w:r>
+        <w:rPr>
+          <w:u w:val="single"/>
+        </w:rPr>
+        <w:t xml:space="preserve"> </w:t>
+      </w:r>
+      <w:proofErr w:type="spellStart"/>
+      <w:r>
+        <w:rPr>
+          <w:u w:val="single"/>
+        </w:rPr>
+        <w:t>playerID</w:t>
+      </w:r>
+      <w:proofErr w:type="spellEnd"/>
+      <w:r>
+        <w:rPr>
+          <w:u w:val="single"/>
+        </w:rPr>
+        <w:t xml:space="preserve">, </w:t>
+      </w:r>
+      <w:proofErr w:type="spellStart"/>
+      <w:r>
+        <w:rPr>
+          <w:u w:val="single"/>
+        </w:rPr>
+        <w:t>int</w:t>
+      </w:r>
+      <w:proofErr w:type="spellEnd"/>
+      <w:r>
+        <w:rPr>
+          <w:u w:val="single"/>
+        </w:rPr>
+        <w:t xml:space="preserve"> speed, </w:t>
+      </w:r>
+      <w:proofErr w:type="spellStart"/>
+      <w:r>
+        <w:rPr>
+          <w:u w:val="single"/>
+        </w:rPr>
+        <w:t>int</w:t>
+      </w:r>
+      <w:proofErr w:type="spellEnd"/>
+      <w:r>
+        <w:rPr>
+          <w:u w:val="single"/>
+        </w:rPr>
+        <w:t xml:space="preserve"> </w:t>
+      </w:r>
+      <w:r>
+        <w:rPr>
+          <w:b/>
+          <w:u w:val="single"/>
+        </w:rPr>
+        <w:t>health</w:t>
+      </w:r>
+      <w:r>
+        <w:rPr>
+          <w:u w:val="single"/>
+        </w:rPr>
+        <w:t xml:space="preserve">, </w:t>
+      </w:r>
+      <w:proofErr w:type="spellStart"/>
+      <w:r>
+        <w:rPr>
+          <w:u w:val="single"/>
+        </w:rPr>
+        <w:t>int</w:t>
+      </w:r>
+      <w:proofErr w:type="spellEnd"/>
+      <w:r>
+        <w:rPr>
+          <w:u w:val="single"/>
+        </w:rPr>
+        <w:t xml:space="preserve"> </w:t>
+      </w:r>
+      <w:proofErr w:type="spellStart"/>
+      <w:r>
+        <w:rPr>
+          <w:b/>
+          <w:u w:val="single"/>
+        </w:rPr>
+        <w:t>attackPower</w:t>
+      </w:r>
+      <w:proofErr w:type="spellEnd"/>
+      <w:r>
+        <w:rPr>
+          <w:u w:val="single"/>
+        </w:rPr>
+        <w:t>)</w:t>
+      </w:r>
+      <w:r>
+        <w:t xml:space="preserve"> – inherits from </w:t>
+      </w:r>
+      <w:proofErr w:type="spellStart"/>
+      <w:r>
+        <w:t>GameObjectMoveable</w:t>
+      </w:r>
+      <w:proofErr w:type="spellEnd"/>
+      <w:r>
+        <w:t xml:space="preserve"> class</w:t>
+      </w:r>
+    </w:p>
+    <w:p>
+      <w:pPr>
+        <w:pStyle w:val="ListParagraph"/>
+        <w:numPr>
+          <w:ilvl w:val="0"/>
+          <w:numId w:val="6"/>
+        </w:numPr>
+      </w:pPr>
+      <w:r>
+        <w:rPr>
+          <w:b/>
+        </w:rPr>
+        <w:t>health</w:t>
+      </w:r>
+    </w:p>
+    <w:p>
+      <w:pPr>
+        <w:pStyle w:val="ListParagraph"/>
+        <w:numPr>
+          <w:ilvl w:val="0"/>
+          <w:numId w:val="6"/>
+        </w:numPr>
+      </w:pPr>
+      <w:proofErr w:type="spellStart"/>
+      <w:r>
+        <w:rPr>
+          <w:b/>
+        </w:rPr>
+        <w:t>attackPower</w:t>
+      </w:r>
+      <w:bookmarkStart w:id="0" w:name="_GoBack"/>
+      <w:bookmarkEnd w:id="0"/>
+      <w:proofErr w:type="spellEnd"/>
+    </w:p>
     <w:p/>
     <w:sectPr>
       <w:pgSz w:w="12240" w:h="15840"/>
@@ -1313,6 +2409,232 @@
     </w:lvl>
   </w:abstractNum>
   <w:abstractNum w:abstractNumId="2">
+    <w:nsid w:val="3CC872A1"/>
+    <w:multiLevelType w:val="hybridMultilevel"/>
+    <w:tmpl w:val="52ACEACE"/>
+    <w:lvl w:ilvl="0" w:tplc="04090001">
+      <w:start w:val="1"/>
+      <w:numFmt w:val="bullet"/>
+      <w:lvlText w:val=""/>
+      <w:lvlJc w:val="left"/>
+      <w:pPr>
+        <w:ind w:left="720" w:hanging="360"/>
+      </w:pPr>
+      <w:rPr>
+        <w:rFonts w:ascii="Symbol" w:hAnsi="Symbol" w:hint="default"/>
+      </w:rPr>
+    </w:lvl>
+    <w:lvl w:ilvl="1" w:tplc="04090003" w:tentative="1">
+      <w:start w:val="1"/>
+      <w:numFmt w:val="bullet"/>
+      <w:lvlText w:val="o"/>
+      <w:lvlJc w:val="left"/>
+      <w:pPr>
+        <w:ind w:left="1440" w:hanging="360"/>
+      </w:pPr>
+      <w:rPr>
+        <w:rFonts w:ascii="Courier New" w:hAnsi="Courier New" w:cs="Courier New" w:hint="default"/>
+      </w:rPr>
+    </w:lvl>
+    <w:lvl w:ilvl="2" w:tplc="04090005" w:tentative="1">
+      <w:start w:val="1"/>
+      <w:numFmt w:val="bullet"/>
+      <w:lvlText w:val=""/>
+      <w:lvlJc w:val="left"/>
+      <w:pPr>
+        <w:ind w:left="2160" w:hanging="360"/>
+      </w:pPr>
+      <w:rPr>
+        <w:rFonts w:ascii="Wingdings" w:hAnsi="Wingdings" w:hint="default"/>
+      </w:rPr>
+    </w:lvl>
+    <w:lvl w:ilvl="3" w:tplc="04090001" w:tentative="1">
+      <w:start w:val="1"/>
+      <w:numFmt w:val="bullet"/>
+      <w:lvlText w:val=""/>
+      <w:lvlJc w:val="left"/>
+      <w:pPr>
+        <w:ind w:left="2880" w:hanging="360"/>
+      </w:pPr>
+      <w:rPr>
+        <w:rFonts w:ascii="Symbol" w:hAnsi="Symbol" w:hint="default"/>
+      </w:rPr>
+    </w:lvl>
+    <w:lvl w:ilvl="4" w:tplc="04090003" w:tentative="1">
+      <w:start w:val="1"/>
+      <w:numFmt w:val="bullet"/>
+      <w:lvlText w:val="o"/>
+      <w:lvlJc w:val="left"/>
+      <w:pPr>
+        <w:ind w:left="3600" w:hanging="360"/>
+      </w:pPr>
+      <w:rPr>
+        <w:rFonts w:ascii="Courier New" w:hAnsi="Courier New" w:cs="Courier New" w:hint="default"/>
+      </w:rPr>
+    </w:lvl>
+    <w:lvl w:ilvl="5" w:tplc="04090005" w:tentative="1">
+      <w:start w:val="1"/>
+      <w:numFmt w:val="bullet"/>
+      <w:lvlText w:val=""/>
+      <w:lvlJc w:val="left"/>
+      <w:pPr>
+        <w:ind w:left="4320" w:hanging="360"/>
+      </w:pPr>
+      <w:rPr>
+        <w:rFonts w:ascii="Wingdings" w:hAnsi="Wingdings" w:hint="default"/>
+      </w:rPr>
+    </w:lvl>
+    <w:lvl w:ilvl="6" w:tplc="04090001" w:tentative="1">
+      <w:start w:val="1"/>
+      <w:numFmt w:val="bullet"/>
+      <w:lvlText w:val=""/>
+      <w:lvlJc w:val="left"/>
+      <w:pPr>
+        <w:ind w:left="5040" w:hanging="360"/>
+      </w:pPr>
+      <w:rPr>
+        <w:rFonts w:ascii="Symbol" w:hAnsi="Symbol" w:hint="default"/>
+      </w:rPr>
+    </w:lvl>
+    <w:lvl w:ilvl="7" w:tplc="04090003" w:tentative="1">
+      <w:start w:val="1"/>
+      <w:numFmt w:val="bullet"/>
+      <w:lvlText w:val="o"/>
+      <w:lvlJc w:val="left"/>
+      <w:pPr>
+        <w:ind w:left="5760" w:hanging="360"/>
+      </w:pPr>
+      <w:rPr>
+        <w:rFonts w:ascii="Courier New" w:hAnsi="Courier New" w:cs="Courier New" w:hint="default"/>
+      </w:rPr>
+    </w:lvl>
+    <w:lvl w:ilvl="8" w:tplc="04090005" w:tentative="1">
+      <w:start w:val="1"/>
+      <w:numFmt w:val="bullet"/>
+      <w:lvlText w:val=""/>
+      <w:lvlJc w:val="left"/>
+      <w:pPr>
+        <w:ind w:left="6480" w:hanging="360"/>
+      </w:pPr>
+      <w:rPr>
+        <w:rFonts w:ascii="Wingdings" w:hAnsi="Wingdings" w:hint="default"/>
+      </w:rPr>
+    </w:lvl>
+  </w:abstractNum>
+  <w:abstractNum w:abstractNumId="3">
+    <w:nsid w:val="3EFC00A9"/>
+    <w:multiLevelType w:val="hybridMultilevel"/>
+    <w:tmpl w:val="19DA21BA"/>
+    <w:lvl w:ilvl="0" w:tplc="04090001">
+      <w:start w:val="1"/>
+      <w:numFmt w:val="bullet"/>
+      <w:lvlText w:val=""/>
+      <w:lvlJc w:val="left"/>
+      <w:pPr>
+        <w:ind w:left="720" w:hanging="360"/>
+      </w:pPr>
+      <w:rPr>
+        <w:rFonts w:ascii="Symbol" w:hAnsi="Symbol" w:hint="default"/>
+      </w:rPr>
+    </w:lvl>
+    <w:lvl w:ilvl="1" w:tplc="04090003" w:tentative="1">
+      <w:start w:val="1"/>
+      <w:numFmt w:val="bullet"/>
+      <w:lvlText w:val="o"/>
+      <w:lvlJc w:val="left"/>
+      <w:pPr>
+        <w:ind w:left="1440" w:hanging="360"/>
+      </w:pPr>
+      <w:rPr>
+        <w:rFonts w:ascii="Courier New" w:hAnsi="Courier New" w:cs="Courier New" w:hint="default"/>
+      </w:rPr>
+    </w:lvl>
+    <w:lvl w:ilvl="2" w:tplc="04090005" w:tentative="1">
+      <w:start w:val="1"/>
+      <w:numFmt w:val="bullet"/>
+      <w:lvlText w:val=""/>
+      <w:lvlJc w:val="left"/>
+      <w:pPr>
+        <w:ind w:left="2160" w:hanging="360"/>
+      </w:pPr>
+      <w:rPr>
+        <w:rFonts w:ascii="Wingdings" w:hAnsi="Wingdings" w:hint="default"/>
+      </w:rPr>
+    </w:lvl>
+    <w:lvl w:ilvl="3" w:tplc="04090001" w:tentative="1">
+      <w:start w:val="1"/>
+      <w:numFmt w:val="bullet"/>
+      <w:lvlText w:val=""/>
+      <w:lvlJc w:val="left"/>
+      <w:pPr>
+        <w:ind w:left="2880" w:hanging="360"/>
+      </w:pPr>
+      <w:rPr>
+        <w:rFonts w:ascii="Symbol" w:hAnsi="Symbol" w:hint="default"/>
+      </w:rPr>
+    </w:lvl>
+    <w:lvl w:ilvl="4" w:tplc="04090003" w:tentative="1">
+      <w:start w:val="1"/>
+      <w:numFmt w:val="bullet"/>
+      <w:lvlText w:val="o"/>
+      <w:lvlJc w:val="left"/>
+      <w:pPr>
+        <w:ind w:left="3600" w:hanging="360"/>
+      </w:pPr>
+      <w:rPr>
+        <w:rFonts w:ascii="Courier New" w:hAnsi="Courier New" w:cs="Courier New" w:hint="default"/>
+      </w:rPr>
+    </w:lvl>
+    <w:lvl w:ilvl="5" w:tplc="04090005" w:tentative="1">
+      <w:start w:val="1"/>
+      <w:numFmt w:val="bullet"/>
+      <w:lvlText w:val=""/>
+      <w:lvlJc w:val="left"/>
+      <w:pPr>
+        <w:ind w:left="4320" w:hanging="360"/>
+      </w:pPr>
+      <w:rPr>
+        <w:rFonts w:ascii="Wingdings" w:hAnsi="Wingdings" w:hint="default"/>
+      </w:rPr>
+    </w:lvl>
+    <w:lvl w:ilvl="6" w:tplc="04090001" w:tentative="1">
+      <w:start w:val="1"/>
+      <w:numFmt w:val="bullet"/>
+      <w:lvlText w:val=""/>
+      <w:lvlJc w:val="left"/>
+      <w:pPr>
+        <w:ind w:left="5040" w:hanging="360"/>
+      </w:pPr>
+      <w:rPr>
+        <w:rFonts w:ascii="Symbol" w:hAnsi="Symbol" w:hint="default"/>
+      </w:rPr>
+    </w:lvl>
+    <w:lvl w:ilvl="7" w:tplc="04090003" w:tentative="1">
+      <w:start w:val="1"/>
+      <w:numFmt w:val="bullet"/>
+      <w:lvlText w:val="o"/>
+      <w:lvlJc w:val="left"/>
+      <w:pPr>
+        <w:ind w:left="5760" w:hanging="360"/>
+      </w:pPr>
+      <w:rPr>
+        <w:rFonts w:ascii="Courier New" w:hAnsi="Courier New" w:cs="Courier New" w:hint="default"/>
+      </w:rPr>
+    </w:lvl>
+    <w:lvl w:ilvl="8" w:tplc="04090005" w:tentative="1">
+      <w:start w:val="1"/>
+      <w:numFmt w:val="bullet"/>
+      <w:lvlText w:val=""/>
+      <w:lvlJc w:val="left"/>
+      <w:pPr>
+        <w:ind w:left="6480" w:hanging="360"/>
+      </w:pPr>
+      <w:rPr>
+        <w:rFonts w:ascii="Wingdings" w:hAnsi="Wingdings" w:hint="default"/>
+      </w:rPr>
+    </w:lvl>
+  </w:abstractNum>
+  <w:abstractNum w:abstractNumId="4">
     <w:nsid w:val="6CBA7682"/>
     <w:multiLevelType w:val="hybridMultilevel"/>
     <w:tmpl w:val="327AE58A"/>
@@ -1425,7 +2747,7 @@
       </w:rPr>
     </w:lvl>
   </w:abstractNum>
-  <w:abstractNum w:abstractNumId="3">
+  <w:abstractNum w:abstractNumId="5">
     <w:nsid w:val="7C551AC1"/>
     <w:multiLevelType w:val="hybridMultilevel"/>
     <w:tmpl w:val="341ECBE8"/>
@@ -1539,16 +2861,22 @@
     </w:lvl>
   </w:abstractNum>
   <w:num w:numId="1">
-    <w:abstractNumId w:val="2"/>
+    <w:abstractNumId w:val="4"/>
   </w:num>
   <w:num w:numId="2">
     <w:abstractNumId w:val="0"/>
   </w:num>
   <w:num w:numId="3">
-    <w:abstractNumId w:val="3"/>
+    <w:abstractNumId w:val="5"/>
   </w:num>
   <w:num w:numId="4">
     <w:abstractNumId w:val="1"/>
+  </w:num>
+  <w:num w:numId="5">
+    <w:abstractNumId w:val="2"/>
+  </w:num>
+  <w:num w:numId="6">
+    <w:abstractNumId w:val="3"/>
   </w:num>
 </w:numbering>
 </file>

</xml_diff>